<commit_message>
update notes of IELTS and journals
</commit_message>
<xml_diff>
--- a/IELTS Notes/My Wrong Answers of IELTS.docx
+++ b/IELTS Notes/My Wrong Answers of IELTS.docx
@@ -28,6 +28,7 @@
       <w:pPr>
         <w:outlineLvl w:val="1"/>
         <w:rPr>
+          <w:rFonts w:hint="eastAsia"/>
           <w:b/>
           <w:bCs/>
           <w:sz w:val="24"/>
@@ -43,6 +44,14 @@
           <w:szCs w:val="24"/>
         </w:rPr>
         <w:t xml:space="preserve">Test 3 </w:t>
+      </w:r>
+      <w:r>
+        <w:rPr>
+          <w:rFonts w:hint="eastAsia"/>
+          <w:b/>
+          <w:bCs/>
+        </w:rPr>
+        <w:t>Listening</w:t>
       </w:r>
     </w:p>
     <w:p>
@@ -57,11 +66,6 @@
       </w:r>
     </w:p>
     <w:p>
-      <w:pPr>
-        <w:rPr>
-          <w:rFonts w:hint="eastAsia"/>
-        </w:rPr>
-      </w:pPr>
       <w:r>
         <w:rPr>
           <w:rFonts w:hint="eastAsia"/>
@@ -95,11 +99,6 @@
       </w:r>
     </w:p>
     <w:p>
-      <w:pPr>
-        <w:rPr>
-          <w:rFonts w:hint="eastAsia"/>
-        </w:rPr>
-      </w:pPr>
       <w:r>
         <w:rPr>
           <w:rFonts w:hint="eastAsia"/>
@@ -127,13 +126,7 @@
         <w:t xml:space="preserve"> (halls of residence)</w:t>
       </w:r>
     </w:p>
-    <w:p>
-      <w:pPr>
-        <w:rPr>
-          <w:rFonts w:hint="eastAsia"/>
-        </w:rPr>
-      </w:pPr>
-    </w:p>
+    <w:p/>
     <w:sectPr>
       <w:pgSz w:w="11906" w:h="16838"/>
       <w:pgMar w:top="1440" w:right="1800" w:bottom="1440" w:left="1800" w:header="851" w:footer="992" w:gutter="0"/>

</xml_diff>